<commit_message>
updates for 4.1 release
</commit_message>
<xml_diff>
--- a/v4.0/Configuration/ERM Web Application Configuration.docx
+++ b/v4.0/Configuration/ERM Web Application Configuration.docx
@@ -1,6 +1,6 @@
 
 <file path=word/document.xml><?xml version="1.0" encoding="utf-8"?>
-<w:document xmlns:wpc="http://schemas.microsoft.com/office/word/2010/wordprocessingCanvas" xmlns:cx="http://schemas.microsoft.com/office/drawing/2014/chartex" xmlns:cx1="http://schemas.microsoft.com/office/drawing/2015/9/8/chartex" xmlns:cx2="http://schemas.microsoft.com/office/drawing/2015/10/21/chartex" xmlns:cx3="http://schemas.microsoft.com/office/drawing/2016/5/9/chartex" xmlns:cx4="http://schemas.microsoft.com/office/drawing/2016/5/10/chartex" xmlns:cx5="http://schemas.microsoft.com/office/drawing/2016/5/11/chartex" xmlns:cx6="http://schemas.microsoft.com/office/drawing/2016/5/12/chartex" xmlns:cx7="http://schemas.microsoft.com/office/drawing/2016/5/13/chartex" xmlns:cx8="http://schemas.microsoft.com/office/drawing/2016/5/14/chartex" xmlns:mc="http://schemas.openxmlformats.org/markup-compatibility/2006" xmlns:aink="http://schemas.microsoft.com/office/drawing/2016/ink" xmlns:am3d="http://schemas.microsoft.com/office/drawing/2017/model3d" xmlns:o="urn:schemas-microsoft-com:office:office" xmlns:oel="http://schemas.microsoft.com/office/2019/extlst" xmlns:r="http://schemas.openxmlformats.org/officeDocument/2006/relationships" xmlns:m="http://schemas.openxmlformats.org/officeDocument/2006/math" xmlns:v="urn:schemas-microsoft-com:vml" xmlns:wp14="http://schemas.microsoft.com/office/word/2010/wordprocessingDrawing" xmlns:wp="http://schemas.openxmlformats.org/drawingml/2006/wordprocessingDrawing" xmlns:w10="urn:schemas-microsoft-com:office:word" xmlns:w="http://schemas.openxmlformats.org/wordprocessingml/2006/main" xmlns:w14="http://schemas.microsoft.com/office/word/2010/wordml" xmlns:w15="http://schemas.microsoft.com/office/word/2012/wordml" xmlns:w16cex="http://schemas.microsoft.com/office/word/2018/wordml/cex" xmlns:w16cid="http://schemas.microsoft.com/office/word/2016/wordml/cid" xmlns:w16="http://schemas.microsoft.com/office/word/2018/wordml" xmlns:w16du="http://schemas.microsoft.com/office/word/2023/wordml/word16du" xmlns:w16sdtdh="http://schemas.microsoft.com/office/word/2020/wordml/sdtdatahash" xmlns:w16se="http://schemas.microsoft.com/office/word/2015/wordml/symex" xmlns:wpg="http://schemas.microsoft.com/office/word/2010/wordprocessingGroup" xmlns:wpi="http://schemas.microsoft.com/office/word/2010/wordprocessingInk" xmlns:wne="http://schemas.microsoft.com/office/word/2006/wordml" xmlns:wps="http://schemas.microsoft.com/office/word/2010/wordprocessingShape" mc:Ignorable="w14 w15 w16se w16cid w16 w16cex w16sdtdh wp14">
+<w:document xmlns:wpc="http://schemas.microsoft.com/office/word/2010/wordprocessingCanvas" xmlns:cx="http://schemas.microsoft.com/office/drawing/2014/chartex" xmlns:cx1="http://schemas.microsoft.com/office/drawing/2015/9/8/chartex" xmlns:cx2="http://schemas.microsoft.com/office/drawing/2015/10/21/chartex" xmlns:cx3="http://schemas.microsoft.com/office/drawing/2016/5/9/chartex" xmlns:cx4="http://schemas.microsoft.com/office/drawing/2016/5/10/chartex" xmlns:cx5="http://schemas.microsoft.com/office/drawing/2016/5/11/chartex" xmlns:cx6="http://schemas.microsoft.com/office/drawing/2016/5/12/chartex" xmlns:cx7="http://schemas.microsoft.com/office/drawing/2016/5/13/chartex" xmlns:cx8="http://schemas.microsoft.com/office/drawing/2016/5/14/chartex" xmlns:mc="http://schemas.openxmlformats.org/markup-compatibility/2006" xmlns:aink="http://schemas.microsoft.com/office/drawing/2016/ink" xmlns:am3d="http://schemas.microsoft.com/office/drawing/2017/model3d" xmlns:o="urn:schemas-microsoft-com:office:office" xmlns:oel="http://schemas.microsoft.com/office/2019/extlst" xmlns:r="http://schemas.openxmlformats.org/officeDocument/2006/relationships" xmlns:m="http://schemas.openxmlformats.org/officeDocument/2006/math" xmlns:v="urn:schemas-microsoft-com:vml" xmlns:wp14="http://schemas.microsoft.com/office/word/2010/wordprocessingDrawing" xmlns:wp="http://schemas.openxmlformats.org/drawingml/2006/wordprocessingDrawing" xmlns:w10="urn:schemas-microsoft-com:office:word" xmlns:w="http://schemas.openxmlformats.org/wordprocessingml/2006/main" xmlns:w14="http://schemas.microsoft.com/office/word/2010/wordml" xmlns:w15="http://schemas.microsoft.com/office/word/2012/wordml" xmlns:w16cex="http://schemas.microsoft.com/office/word/2018/wordml/cex" xmlns:w16cid="http://schemas.microsoft.com/office/word/2016/wordml/cid" xmlns:w16="http://schemas.microsoft.com/office/word/2018/wordml" xmlns:w16sdtdh="http://schemas.microsoft.com/office/word/2020/wordml/sdtdatahash" xmlns:w16se="http://schemas.microsoft.com/office/word/2015/wordml/symex" xmlns:wpg="http://schemas.microsoft.com/office/word/2010/wordprocessingGroup" xmlns:wpi="http://schemas.microsoft.com/office/word/2010/wordprocessingInk" xmlns:wne="http://schemas.microsoft.com/office/word/2006/wordml" xmlns:wps="http://schemas.microsoft.com/office/word/2010/wordprocessingShape" mc:Ignorable="w14 w15 w16se w16cid w16 w16cex w16sdtdh wp14">
   <w:body>
     <w:p>
       <w:pPr>
@@ -51,7 +51,7 @@
           <w:sz w:val="18"/>
           <w:szCs w:val="24"/>
         </w:rPr>
-        <w:t>May 1, 2023</w:t>
+        <w:t>May 30, 2023</w:t>
       </w:r>
       <w:r>
         <w:rPr>
@@ -124,13 +124,13 @@
         </w:sectPr>
       </w:pPr>
     </w:p>
-    <w:bookmarkStart w:id="0" w:name="_Toc516213319" w:displacedByCustomXml="next"/>
+    <w:bookmarkStart w:id="0" w:name="_Toc516213353" w:displacedByCustomXml="next"/>
     <w:bookmarkEnd w:id="0" w:displacedByCustomXml="next"/>
-    <w:bookmarkStart w:id="1" w:name="_Toc516213340" w:displacedByCustomXml="next"/>
+    <w:bookmarkStart w:id="1" w:name="_Toc516213349" w:displacedByCustomXml="next"/>
     <w:bookmarkEnd w:id="1" w:displacedByCustomXml="next"/>
-    <w:bookmarkStart w:id="2" w:name="_Toc516213349" w:displacedByCustomXml="next"/>
+    <w:bookmarkStart w:id="2" w:name="_Toc516213340" w:displacedByCustomXml="next"/>
     <w:bookmarkEnd w:id="2" w:displacedByCustomXml="next"/>
-    <w:bookmarkStart w:id="3" w:name="_Toc516213353" w:displacedByCustomXml="next"/>
+    <w:bookmarkStart w:id="3" w:name="_Toc516213319" w:displacedByCustomXml="next"/>
     <w:bookmarkEnd w:id="3" w:displacedByCustomXml="next"/>
     <w:sdt>
       <w:sdtPr>
@@ -3149,6 +3149,135 @@
       <w:pPr>
         <w:pStyle w:val="ListParagraph"/>
         <w:numPr>
+          <w:ilvl w:val="1"/>
+          <w:numId w:val="21"/>
+        </w:numPr>
+        <w:rPr>
+          <w:rFonts w:cs="Times New Roman"/>
+        </w:rPr>
+      </w:pPr>
+      <w:r>
+        <w:rPr>
+          <w:rFonts w:cs="Times New Roman"/>
+        </w:rPr>
+        <w:lastRenderedPageBreak/>
+        <w:t>If "</w:t>
+      </w:r>
+      <w:proofErr w:type="spellStart"/>
+      <w:r>
+        <w:rPr>
+          <w:rFonts w:cs="Times New Roman"/>
+        </w:rPr>
+        <w:t>rowToolTipValue</w:t>
+      </w:r>
+      <w:proofErr w:type="spellEnd"/>
+      <w:r>
+        <w:rPr>
+          <w:rFonts w:cs="Times New Roman"/>
+        </w:rPr>
+        <w:t>"</w:t>
+      </w:r>
+      <w:r>
+        <w:rPr>
+          <w:rFonts w:cs="Times New Roman"/>
+        </w:rPr>
+        <w:t xml:space="preserve"> section is</w:t>
+      </w:r>
+      <w:r>
+        <w:rPr>
+          <w:rFonts w:cs="Times New Roman"/>
+        </w:rPr>
+        <w:t xml:space="preserve"> not present, </w:t>
+      </w:r>
+      <w:r>
+        <w:rPr>
+          <w:rFonts w:cs="Times New Roman"/>
+        </w:rPr>
+        <w:t xml:space="preserve">no </w:t>
+      </w:r>
+      <w:r>
+        <w:rPr>
+          <w:rFonts w:cs="Times New Roman"/>
+        </w:rPr>
+        <w:t>tooltips</w:t>
+      </w:r>
+      <w:r>
+        <w:rPr>
+          <w:rFonts w:cs="Times New Roman"/>
+        </w:rPr>
+        <w:t xml:space="preserve"> are shown</w:t>
+      </w:r>
+      <w:r>
+        <w:rPr>
+          <w:rFonts w:cs="Times New Roman"/>
+        </w:rPr>
+        <w:t>.</w:t>
+      </w:r>
+    </w:p>
+    <w:p>
+      <w:pPr>
+        <w:pStyle w:val="ListParagraph"/>
+        <w:numPr>
+          <w:ilvl w:val="1"/>
+          <w:numId w:val="21"/>
+        </w:numPr>
+        <w:rPr>
+          <w:rFonts w:cs="Times New Roman"/>
+        </w:rPr>
+      </w:pPr>
+      <w:r>
+        <w:rPr>
+          <w:rFonts w:cs="Times New Roman"/>
+        </w:rPr>
+        <w:t>If "</w:t>
+      </w:r>
+      <w:proofErr w:type="spellStart"/>
+      <w:r>
+        <w:rPr>
+          <w:rFonts w:cs="Times New Roman"/>
+        </w:rPr>
+        <w:t>rowToolTipValue</w:t>
+      </w:r>
+      <w:proofErr w:type="spellEnd"/>
+      <w:r>
+        <w:rPr>
+          <w:rFonts w:cs="Times New Roman"/>
+        </w:rPr>
+        <w:t>" present but table name (</w:t>
+      </w:r>
+      <w:proofErr w:type="spellStart"/>
+      <w:proofErr w:type="gramStart"/>
+      <w:r>
+        <w:rPr>
+          <w:rFonts w:cs="Times New Roman"/>
+        </w:rPr>
+        <w:t>eg</w:t>
+      </w:r>
+      <w:proofErr w:type="spellEnd"/>
+      <w:proofErr w:type="gramEnd"/>
+      <w:r>
+        <w:rPr>
+          <w:rFonts w:cs="Times New Roman"/>
+        </w:rPr>
+        <w:t xml:space="preserve"> "orders") is not present or is empty string, tooltip </w:t>
+      </w:r>
+      <w:r>
+        <w:rPr>
+          <w:rFonts w:cs="Times New Roman"/>
+        </w:rPr>
+        <w:t xml:space="preserve">will not be shown </w:t>
+      </w:r>
+      <w:r>
+        <w:rPr>
+          <w:rFonts w:cs="Times New Roman"/>
+        </w:rPr>
+        <w:t>on that table.</w:t>
+      </w:r>
+    </w:p>
+    <w:p>
+      <w:pPr>
+        <w:pStyle w:val="ListParagraph"/>
+        <w:numPr>
           <w:ilvl w:val="2"/>
           <w:numId w:val="21"/>
         </w:numPr>
@@ -3160,7 +3289,6 @@
         <w:rPr>
           <w:rFonts w:cs="Times New Roman"/>
         </w:rPr>
-        <w:lastRenderedPageBreak/>
         <w:t xml:space="preserve">“collections” – sets value for collections </w:t>
       </w:r>
       <w:r>
@@ -5305,7 +5433,7 @@
               </wp:inline>
             </w:drawing>
           </mc:Choice>
-          <mc:Fallback>
+          <mc:Fallback xmlns:w16du="http://schemas.microsoft.com/office/word/2023/wordml/word16du">
             <w:pict>
               <v:shapetype w14:anchorId="75F7E295" id="_x0000_t202" coordsize="21600,21600" o:spt="202" path="m,l,21600r21600,l21600,xe">
                 <v:stroke joinstyle="miter"/>
@@ -5702,7 +5830,7 @@
               </wp:inline>
             </w:drawing>
           </mc:Choice>
-          <mc:Fallback>
+          <mc:Fallback xmlns:w16du="http://schemas.microsoft.com/office/word/2023/wordml/word16du">
             <w:pict>
               <v:shape w14:anchorId="7509A1F0" id="_x0000_s1027" type="#_x0000_t202" style="width:185.9pt;height:157.15pt;visibility:visible;mso-wrap-style:square;mso-left-percent:-10001;mso-top-percent:-10001;mso-position-horizontal:absolute;mso-position-horizontal-relative:char;mso-position-vertical:absolute;mso-position-vertical-relative:line;mso-left-percent:-10001;mso-top-percent:-10001;v-text-anchor:top" o:gfxdata="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">
                 <v:textbox>
@@ -7214,7 +7342,11 @@
           </mc:Choice>
           <mc:Fallback>
             <w:pict>
-              <v:shape w14:anchorId="4588112B" id="_x0000_s1028" type="#_x0000_t202" style="width:205.35pt;height:257.3pt;visibility:visible;mso-wrap-style:square;mso-left-percent:-10001;mso-top-percent:-10001;mso-position-horizontal:absolute;mso-position-horizontal-relative:char;mso-position-vertical:absolute;mso-position-vertical-relative:line;mso-left-percent:-10001;mso-top-percent:-10001;v-text-anchor:top" o:gfxdata="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">
+              <v:shapetype w14:anchorId="4588112B" id="_x0000_t202" coordsize="21600,21600" o:spt="202" path="m,l,21600r21600,l21600,xe">
+                <v:stroke joinstyle="miter"/>
+                <v:path gradientshapeok="t" o:connecttype="rect"/>
+              </v:shapetype>
+              <v:shape id="_x0000_s1028" type="#_x0000_t202" style="width:205.35pt;height:257.3pt;visibility:visible;mso-wrap-style:square;mso-left-percent:-10001;mso-top-percent:-10001;mso-position-horizontal:absolute;mso-position-horizontal-relative:char;mso-position-vertical:absolute;mso-position-vertical-relative:line;mso-left-percent:-10001;mso-top-percent:-10001;v-text-anchor:top" o:gfxdata="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">
                 <v:textbox>
                   <w:txbxContent>
                     <w:tbl>
@@ -9081,7 +9213,7 @@
               </wp:inline>
             </w:drawing>
           </mc:Choice>
-          <mc:Fallback>
+          <mc:Fallback xmlns:w16du="http://schemas.microsoft.com/office/word/2023/wordml/word16du">
             <w:pict>
               <v:shape w14:anchorId="477B6C37" id="_x0000_s1029" type="#_x0000_t202" style="width:218.5pt;height:110.6pt;visibility:visible;mso-wrap-style:square;mso-left-percent:-10001;mso-top-percent:-10001;mso-position-horizontal:absolute;mso-position-horizontal-relative:char;mso-position-vertical:absolute;mso-position-vertical-relative:line;mso-left-percent:-10001;mso-top-percent:-10001;v-text-anchor:top" o:gfxdata="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">
                 <v:textbox style="mso-fit-shape-to-text:t">
@@ -10388,7 +10520,7 @@
 </file>
 
 <file path=word/endnotes.xml><?xml version="1.0" encoding="utf-8"?>
-<w:endnotes xmlns:wpc="http://schemas.microsoft.com/office/word/2010/wordprocessingCanvas" xmlns:cx="http://schemas.microsoft.com/office/drawing/2014/chartex" xmlns:cx1="http://schemas.microsoft.com/office/drawing/2015/9/8/chartex" xmlns:cx2="http://schemas.microsoft.com/office/drawing/2015/10/21/chartex" xmlns:cx3="http://schemas.microsoft.com/office/drawing/2016/5/9/chartex" xmlns:cx4="http://schemas.microsoft.com/office/drawing/2016/5/10/chartex" xmlns:cx5="http://schemas.microsoft.com/office/drawing/2016/5/11/chartex" xmlns:cx6="http://schemas.microsoft.com/office/drawing/2016/5/12/chartex" xmlns:cx7="http://schemas.microsoft.com/office/drawing/2016/5/13/chartex" xmlns:cx8="http://schemas.microsoft.com/office/drawing/2016/5/14/chartex" xmlns:mc="http://schemas.openxmlformats.org/markup-compatibility/2006" xmlns:aink="http://schemas.microsoft.com/office/drawing/2016/ink" xmlns:am3d="http://schemas.microsoft.com/office/drawing/2017/model3d" xmlns:o="urn:schemas-microsoft-com:office:office" xmlns:oel="http://schemas.microsoft.com/office/2019/extlst" xmlns:r="http://schemas.openxmlformats.org/officeDocument/2006/relationships" xmlns:m="http://schemas.openxmlformats.org/officeDocument/2006/math" xmlns:v="urn:schemas-microsoft-com:vml" xmlns:wp14="http://schemas.microsoft.com/office/word/2010/wordprocessingDrawing" xmlns:wp="http://schemas.openxmlformats.org/drawingml/2006/wordprocessingDrawing" xmlns:w10="urn:schemas-microsoft-com:office:word" xmlns:w="http://schemas.openxmlformats.org/wordprocessingml/2006/main" xmlns:w14="http://schemas.microsoft.com/office/word/2010/wordml" xmlns:w15="http://schemas.microsoft.com/office/word/2012/wordml" xmlns:w16cex="http://schemas.microsoft.com/office/word/2018/wordml/cex" xmlns:w16cid="http://schemas.microsoft.com/office/word/2016/wordml/cid" xmlns:w16="http://schemas.microsoft.com/office/word/2018/wordml" xmlns:w16du="http://schemas.microsoft.com/office/word/2023/wordml/word16du" xmlns:w16sdtdh="http://schemas.microsoft.com/office/word/2020/wordml/sdtdatahash" xmlns:w16se="http://schemas.microsoft.com/office/word/2015/wordml/symex" xmlns:wpg="http://schemas.microsoft.com/office/word/2010/wordprocessingGroup" xmlns:wpi="http://schemas.microsoft.com/office/word/2010/wordprocessingInk" xmlns:wne="http://schemas.microsoft.com/office/word/2006/wordml" xmlns:wps="http://schemas.microsoft.com/office/word/2010/wordprocessingShape" mc:Ignorable="w14 w15 w16se w16cid w16 w16cex w16sdtdh wp14">
+<w:endnotes xmlns:wpc="http://schemas.microsoft.com/office/word/2010/wordprocessingCanvas" xmlns:cx="http://schemas.microsoft.com/office/drawing/2014/chartex" xmlns:cx1="http://schemas.microsoft.com/office/drawing/2015/9/8/chartex" xmlns:cx2="http://schemas.microsoft.com/office/drawing/2015/10/21/chartex" xmlns:cx3="http://schemas.microsoft.com/office/drawing/2016/5/9/chartex" xmlns:cx4="http://schemas.microsoft.com/office/drawing/2016/5/10/chartex" xmlns:cx5="http://schemas.microsoft.com/office/drawing/2016/5/11/chartex" xmlns:cx6="http://schemas.microsoft.com/office/drawing/2016/5/12/chartex" xmlns:cx7="http://schemas.microsoft.com/office/drawing/2016/5/13/chartex" xmlns:cx8="http://schemas.microsoft.com/office/drawing/2016/5/14/chartex" xmlns:mc="http://schemas.openxmlformats.org/markup-compatibility/2006" xmlns:aink="http://schemas.microsoft.com/office/drawing/2016/ink" xmlns:am3d="http://schemas.microsoft.com/office/drawing/2017/model3d" xmlns:o="urn:schemas-microsoft-com:office:office" xmlns:oel="http://schemas.microsoft.com/office/2019/extlst" xmlns:r="http://schemas.openxmlformats.org/officeDocument/2006/relationships" xmlns:m="http://schemas.openxmlformats.org/officeDocument/2006/math" xmlns:v="urn:schemas-microsoft-com:vml" xmlns:wp14="http://schemas.microsoft.com/office/word/2010/wordprocessingDrawing" xmlns:wp="http://schemas.openxmlformats.org/drawingml/2006/wordprocessingDrawing" xmlns:w10="urn:schemas-microsoft-com:office:word" xmlns:w="http://schemas.openxmlformats.org/wordprocessingml/2006/main" xmlns:w14="http://schemas.microsoft.com/office/word/2010/wordml" xmlns:w15="http://schemas.microsoft.com/office/word/2012/wordml" xmlns:w16cex="http://schemas.microsoft.com/office/word/2018/wordml/cex" xmlns:w16cid="http://schemas.microsoft.com/office/word/2016/wordml/cid" xmlns:w16="http://schemas.microsoft.com/office/word/2018/wordml" xmlns:w16sdtdh="http://schemas.microsoft.com/office/word/2020/wordml/sdtdatahash" xmlns:w16se="http://schemas.microsoft.com/office/word/2015/wordml/symex" xmlns:wpg="http://schemas.microsoft.com/office/word/2010/wordprocessingGroup" xmlns:wpi="http://schemas.microsoft.com/office/word/2010/wordprocessingInk" xmlns:wne="http://schemas.microsoft.com/office/word/2006/wordml" xmlns:wps="http://schemas.microsoft.com/office/word/2010/wordprocessingShape" mc:Ignorable="w14 w15 w16se w16cid w16 w16cex w16sdtdh wp14">
   <w:endnote w:type="separator" w:id="-1">
     <w:p>
       <w:pPr>
@@ -10420,7 +10552,7 @@
 </file>
 
 <file path=word/footer1.xml><?xml version="1.0" encoding="utf-8"?>
-<w:ftr xmlns:wpc="http://schemas.microsoft.com/office/word/2010/wordprocessingCanvas" xmlns:cx="http://schemas.microsoft.com/office/drawing/2014/chartex" xmlns:cx1="http://schemas.microsoft.com/office/drawing/2015/9/8/chartex" xmlns:cx2="http://schemas.microsoft.com/office/drawing/2015/10/21/chartex" xmlns:cx3="http://schemas.microsoft.com/office/drawing/2016/5/9/chartex" xmlns:cx4="http://schemas.microsoft.com/office/drawing/2016/5/10/chartex" xmlns:cx5="http://schemas.microsoft.com/office/drawing/2016/5/11/chartex" xmlns:cx6="http://schemas.microsoft.com/office/drawing/2016/5/12/chartex" xmlns:cx7="http://schemas.microsoft.com/office/drawing/2016/5/13/chartex" xmlns:cx8="http://schemas.microsoft.com/office/drawing/2016/5/14/chartex" xmlns:mc="http://schemas.openxmlformats.org/markup-compatibility/2006" xmlns:aink="http://schemas.microsoft.com/office/drawing/2016/ink" xmlns:am3d="http://schemas.microsoft.com/office/drawing/2017/model3d" xmlns:o="urn:schemas-microsoft-com:office:office" xmlns:oel="http://schemas.microsoft.com/office/2019/extlst" xmlns:r="http://schemas.openxmlformats.org/officeDocument/2006/relationships" xmlns:m="http://schemas.openxmlformats.org/officeDocument/2006/math" xmlns:v="urn:schemas-microsoft-com:vml" xmlns:wp14="http://schemas.microsoft.com/office/word/2010/wordprocessingDrawing" xmlns:wp="http://schemas.openxmlformats.org/drawingml/2006/wordprocessingDrawing" xmlns:w10="urn:schemas-microsoft-com:office:word" xmlns:w="http://schemas.openxmlformats.org/wordprocessingml/2006/main" xmlns:w14="http://schemas.microsoft.com/office/word/2010/wordml" xmlns:w15="http://schemas.microsoft.com/office/word/2012/wordml" xmlns:w16cex="http://schemas.microsoft.com/office/word/2018/wordml/cex" xmlns:w16cid="http://schemas.microsoft.com/office/word/2016/wordml/cid" xmlns:w16="http://schemas.microsoft.com/office/word/2018/wordml" xmlns:w16du="http://schemas.microsoft.com/office/word/2023/wordml/word16du" xmlns:w16sdtdh="http://schemas.microsoft.com/office/word/2020/wordml/sdtdatahash" xmlns:w16se="http://schemas.microsoft.com/office/word/2015/wordml/symex" xmlns:wpg="http://schemas.microsoft.com/office/word/2010/wordprocessingGroup" xmlns:wpi="http://schemas.microsoft.com/office/word/2010/wordprocessingInk" xmlns:wne="http://schemas.microsoft.com/office/word/2006/wordml" xmlns:wps="http://schemas.microsoft.com/office/word/2010/wordprocessingShape" mc:Ignorable="w14 w15 w16se w16cid w16 w16cex w16sdtdh wp14">
+<w:ftr xmlns:wpc="http://schemas.microsoft.com/office/word/2010/wordprocessingCanvas" xmlns:cx="http://schemas.microsoft.com/office/drawing/2014/chartex" xmlns:cx1="http://schemas.microsoft.com/office/drawing/2015/9/8/chartex" xmlns:cx2="http://schemas.microsoft.com/office/drawing/2015/10/21/chartex" xmlns:cx3="http://schemas.microsoft.com/office/drawing/2016/5/9/chartex" xmlns:cx4="http://schemas.microsoft.com/office/drawing/2016/5/10/chartex" xmlns:cx5="http://schemas.microsoft.com/office/drawing/2016/5/11/chartex" xmlns:cx6="http://schemas.microsoft.com/office/drawing/2016/5/12/chartex" xmlns:cx7="http://schemas.microsoft.com/office/drawing/2016/5/13/chartex" xmlns:cx8="http://schemas.microsoft.com/office/drawing/2016/5/14/chartex" xmlns:mc="http://schemas.openxmlformats.org/markup-compatibility/2006" xmlns:aink="http://schemas.microsoft.com/office/drawing/2016/ink" xmlns:am3d="http://schemas.microsoft.com/office/drawing/2017/model3d" xmlns:o="urn:schemas-microsoft-com:office:office" xmlns:oel="http://schemas.microsoft.com/office/2019/extlst" xmlns:r="http://schemas.openxmlformats.org/officeDocument/2006/relationships" xmlns:m="http://schemas.openxmlformats.org/officeDocument/2006/math" xmlns:v="urn:schemas-microsoft-com:vml" xmlns:wp14="http://schemas.microsoft.com/office/word/2010/wordprocessingDrawing" xmlns:wp="http://schemas.openxmlformats.org/drawingml/2006/wordprocessingDrawing" xmlns:w10="urn:schemas-microsoft-com:office:word" xmlns:w="http://schemas.openxmlformats.org/wordprocessingml/2006/main" xmlns:w14="http://schemas.microsoft.com/office/word/2010/wordml" xmlns:w15="http://schemas.microsoft.com/office/word/2012/wordml" xmlns:w16cex="http://schemas.microsoft.com/office/word/2018/wordml/cex" xmlns:w16cid="http://schemas.microsoft.com/office/word/2016/wordml/cid" xmlns:w16="http://schemas.microsoft.com/office/word/2018/wordml" xmlns:w16sdtdh="http://schemas.microsoft.com/office/word/2020/wordml/sdtdatahash" xmlns:w16se="http://schemas.microsoft.com/office/word/2015/wordml/symex" xmlns:wpg="http://schemas.microsoft.com/office/word/2010/wordprocessingGroup" xmlns:wpi="http://schemas.microsoft.com/office/word/2010/wordprocessingInk" xmlns:wne="http://schemas.microsoft.com/office/word/2006/wordml" xmlns:wps="http://schemas.microsoft.com/office/word/2010/wordprocessingShape" mc:Ignorable="w14 w15 w16se w16cid w16 w16cex w16sdtdh wp14">
   <w:p>
     <w:pPr>
       <w:pStyle w:val="Footer"/>
@@ -10501,7 +10633,7 @@
 </file>
 
 <file path=word/footnotes.xml><?xml version="1.0" encoding="utf-8"?>
-<w:footnotes xmlns:wpc="http://schemas.microsoft.com/office/word/2010/wordprocessingCanvas" xmlns:cx="http://schemas.microsoft.com/office/drawing/2014/chartex" xmlns:cx1="http://schemas.microsoft.com/office/drawing/2015/9/8/chartex" xmlns:cx2="http://schemas.microsoft.com/office/drawing/2015/10/21/chartex" xmlns:cx3="http://schemas.microsoft.com/office/drawing/2016/5/9/chartex" xmlns:cx4="http://schemas.microsoft.com/office/drawing/2016/5/10/chartex" xmlns:cx5="http://schemas.microsoft.com/office/drawing/2016/5/11/chartex" xmlns:cx6="http://schemas.microsoft.com/office/drawing/2016/5/12/chartex" xmlns:cx7="http://schemas.microsoft.com/office/drawing/2016/5/13/chartex" xmlns:cx8="http://schemas.microsoft.com/office/drawing/2016/5/14/chartex" xmlns:mc="http://schemas.openxmlformats.org/markup-compatibility/2006" xmlns:aink="http://schemas.microsoft.com/office/drawing/2016/ink" xmlns:am3d="http://schemas.microsoft.com/office/drawing/2017/model3d" xmlns:o="urn:schemas-microsoft-com:office:office" xmlns:oel="http://schemas.microsoft.com/office/2019/extlst" xmlns:r="http://schemas.openxmlformats.org/officeDocument/2006/relationships" xmlns:m="http://schemas.openxmlformats.org/officeDocument/2006/math" xmlns:v="urn:schemas-microsoft-com:vml" xmlns:wp14="http://schemas.microsoft.com/office/word/2010/wordprocessingDrawing" xmlns:wp="http://schemas.openxmlformats.org/drawingml/2006/wordprocessingDrawing" xmlns:w10="urn:schemas-microsoft-com:office:word" xmlns:w="http://schemas.openxmlformats.org/wordprocessingml/2006/main" xmlns:w14="http://schemas.microsoft.com/office/word/2010/wordml" xmlns:w15="http://schemas.microsoft.com/office/word/2012/wordml" xmlns:w16cex="http://schemas.microsoft.com/office/word/2018/wordml/cex" xmlns:w16cid="http://schemas.microsoft.com/office/word/2016/wordml/cid" xmlns:w16="http://schemas.microsoft.com/office/word/2018/wordml" xmlns:w16du="http://schemas.microsoft.com/office/word/2023/wordml/word16du" xmlns:w16sdtdh="http://schemas.microsoft.com/office/word/2020/wordml/sdtdatahash" xmlns:w16se="http://schemas.microsoft.com/office/word/2015/wordml/symex" xmlns:wpg="http://schemas.microsoft.com/office/word/2010/wordprocessingGroup" xmlns:wpi="http://schemas.microsoft.com/office/word/2010/wordprocessingInk" xmlns:wne="http://schemas.microsoft.com/office/word/2006/wordml" xmlns:wps="http://schemas.microsoft.com/office/word/2010/wordprocessingShape" mc:Ignorable="w14 w15 w16se w16cid w16 w16cex w16sdtdh wp14">
+<w:footnotes xmlns:wpc="http://schemas.microsoft.com/office/word/2010/wordprocessingCanvas" xmlns:cx="http://schemas.microsoft.com/office/drawing/2014/chartex" xmlns:cx1="http://schemas.microsoft.com/office/drawing/2015/9/8/chartex" xmlns:cx2="http://schemas.microsoft.com/office/drawing/2015/10/21/chartex" xmlns:cx3="http://schemas.microsoft.com/office/drawing/2016/5/9/chartex" xmlns:cx4="http://schemas.microsoft.com/office/drawing/2016/5/10/chartex" xmlns:cx5="http://schemas.microsoft.com/office/drawing/2016/5/11/chartex" xmlns:cx6="http://schemas.microsoft.com/office/drawing/2016/5/12/chartex" xmlns:cx7="http://schemas.microsoft.com/office/drawing/2016/5/13/chartex" xmlns:cx8="http://schemas.microsoft.com/office/drawing/2016/5/14/chartex" xmlns:mc="http://schemas.openxmlformats.org/markup-compatibility/2006" xmlns:aink="http://schemas.microsoft.com/office/drawing/2016/ink" xmlns:am3d="http://schemas.microsoft.com/office/drawing/2017/model3d" xmlns:o="urn:schemas-microsoft-com:office:office" xmlns:oel="http://schemas.microsoft.com/office/2019/extlst" xmlns:r="http://schemas.openxmlformats.org/officeDocument/2006/relationships" xmlns:m="http://schemas.openxmlformats.org/officeDocument/2006/math" xmlns:v="urn:schemas-microsoft-com:vml" xmlns:wp14="http://schemas.microsoft.com/office/word/2010/wordprocessingDrawing" xmlns:wp="http://schemas.openxmlformats.org/drawingml/2006/wordprocessingDrawing" xmlns:w10="urn:schemas-microsoft-com:office:word" xmlns:w="http://schemas.openxmlformats.org/wordprocessingml/2006/main" xmlns:w14="http://schemas.microsoft.com/office/word/2010/wordml" xmlns:w15="http://schemas.microsoft.com/office/word/2012/wordml" xmlns:w16cex="http://schemas.microsoft.com/office/word/2018/wordml/cex" xmlns:w16cid="http://schemas.microsoft.com/office/word/2016/wordml/cid" xmlns:w16="http://schemas.microsoft.com/office/word/2018/wordml" xmlns:w16sdtdh="http://schemas.microsoft.com/office/word/2020/wordml/sdtdatahash" xmlns:w16se="http://schemas.microsoft.com/office/word/2015/wordml/symex" xmlns:wpg="http://schemas.microsoft.com/office/word/2010/wordprocessingGroup" xmlns:wpi="http://schemas.microsoft.com/office/word/2010/wordprocessingInk" xmlns:wne="http://schemas.microsoft.com/office/word/2006/wordml" xmlns:wps="http://schemas.microsoft.com/office/word/2010/wordprocessingShape" mc:Ignorable="w14 w15 w16se w16cid w16 w16cex w16sdtdh wp14">
   <w:footnote w:type="separator" w:id="-1">
     <w:p>
       <w:pPr>
@@ -10533,7 +10665,7 @@
 </file>
 
 <file path=word/header1.xml><?xml version="1.0" encoding="utf-8"?>
-<w:hdr xmlns:wpc="http://schemas.microsoft.com/office/word/2010/wordprocessingCanvas" xmlns:cx="http://schemas.microsoft.com/office/drawing/2014/chartex" xmlns:cx1="http://schemas.microsoft.com/office/drawing/2015/9/8/chartex" xmlns:cx2="http://schemas.microsoft.com/office/drawing/2015/10/21/chartex" xmlns:cx3="http://schemas.microsoft.com/office/drawing/2016/5/9/chartex" xmlns:cx4="http://schemas.microsoft.com/office/drawing/2016/5/10/chartex" xmlns:cx5="http://schemas.microsoft.com/office/drawing/2016/5/11/chartex" xmlns:cx6="http://schemas.microsoft.com/office/drawing/2016/5/12/chartex" xmlns:cx7="http://schemas.microsoft.com/office/drawing/2016/5/13/chartex" xmlns:cx8="http://schemas.microsoft.com/office/drawing/2016/5/14/chartex" xmlns:mc="http://schemas.openxmlformats.org/markup-compatibility/2006" xmlns:aink="http://schemas.microsoft.com/office/drawing/2016/ink" xmlns:am3d="http://schemas.microsoft.com/office/drawing/2017/model3d" xmlns:o="urn:schemas-microsoft-com:office:office" xmlns:oel="http://schemas.microsoft.com/office/2019/extlst" xmlns:r="http://schemas.openxmlformats.org/officeDocument/2006/relationships" xmlns:m="http://schemas.openxmlformats.org/officeDocument/2006/math" xmlns:v="urn:schemas-microsoft-com:vml" xmlns:wp14="http://schemas.microsoft.com/office/word/2010/wordprocessingDrawing" xmlns:wp="http://schemas.openxmlformats.org/drawingml/2006/wordprocessingDrawing" xmlns:w10="urn:schemas-microsoft-com:office:word" xmlns:w="http://schemas.openxmlformats.org/wordprocessingml/2006/main" xmlns:w14="http://schemas.microsoft.com/office/word/2010/wordml" xmlns:w15="http://schemas.microsoft.com/office/word/2012/wordml" xmlns:w16cex="http://schemas.microsoft.com/office/word/2018/wordml/cex" xmlns:w16cid="http://schemas.microsoft.com/office/word/2016/wordml/cid" xmlns:w16="http://schemas.microsoft.com/office/word/2018/wordml" xmlns:w16du="http://schemas.microsoft.com/office/word/2023/wordml/word16du" xmlns:w16sdtdh="http://schemas.microsoft.com/office/word/2020/wordml/sdtdatahash" xmlns:w16se="http://schemas.microsoft.com/office/word/2015/wordml/symex" xmlns:wpg="http://schemas.microsoft.com/office/word/2010/wordprocessingGroup" xmlns:wpi="http://schemas.microsoft.com/office/word/2010/wordprocessingInk" xmlns:wne="http://schemas.microsoft.com/office/word/2006/wordml" xmlns:wps="http://schemas.microsoft.com/office/word/2010/wordprocessingShape" mc:Ignorable="w14 w15 w16se w16cid w16 w16cex w16sdtdh wp14">
+<w:hdr xmlns:wpc="http://schemas.microsoft.com/office/word/2010/wordprocessingCanvas" xmlns:cx="http://schemas.microsoft.com/office/drawing/2014/chartex" xmlns:cx1="http://schemas.microsoft.com/office/drawing/2015/9/8/chartex" xmlns:cx2="http://schemas.microsoft.com/office/drawing/2015/10/21/chartex" xmlns:cx3="http://schemas.microsoft.com/office/drawing/2016/5/9/chartex" xmlns:cx4="http://schemas.microsoft.com/office/drawing/2016/5/10/chartex" xmlns:cx5="http://schemas.microsoft.com/office/drawing/2016/5/11/chartex" xmlns:cx6="http://schemas.microsoft.com/office/drawing/2016/5/12/chartex" xmlns:cx7="http://schemas.microsoft.com/office/drawing/2016/5/13/chartex" xmlns:cx8="http://schemas.microsoft.com/office/drawing/2016/5/14/chartex" xmlns:mc="http://schemas.openxmlformats.org/markup-compatibility/2006" xmlns:aink="http://schemas.microsoft.com/office/drawing/2016/ink" xmlns:am3d="http://schemas.microsoft.com/office/drawing/2017/model3d" xmlns:o="urn:schemas-microsoft-com:office:office" xmlns:oel="http://schemas.microsoft.com/office/2019/extlst" xmlns:r="http://schemas.openxmlformats.org/officeDocument/2006/relationships" xmlns:m="http://schemas.openxmlformats.org/officeDocument/2006/math" xmlns:v="urn:schemas-microsoft-com:vml" xmlns:wp14="http://schemas.microsoft.com/office/word/2010/wordprocessingDrawing" xmlns:wp="http://schemas.openxmlformats.org/drawingml/2006/wordprocessingDrawing" xmlns:w10="urn:schemas-microsoft-com:office:word" xmlns:w="http://schemas.openxmlformats.org/wordprocessingml/2006/main" xmlns:w14="http://schemas.microsoft.com/office/word/2010/wordml" xmlns:w15="http://schemas.microsoft.com/office/word/2012/wordml" xmlns:w16cex="http://schemas.microsoft.com/office/word/2018/wordml/cex" xmlns:w16cid="http://schemas.microsoft.com/office/word/2016/wordml/cid" xmlns:w16="http://schemas.microsoft.com/office/word/2018/wordml" xmlns:w16sdtdh="http://schemas.microsoft.com/office/word/2020/wordml/sdtdatahash" xmlns:w16se="http://schemas.microsoft.com/office/word/2015/wordml/symex" xmlns:wpg="http://schemas.microsoft.com/office/word/2010/wordprocessingGroup" xmlns:wpi="http://schemas.microsoft.com/office/word/2010/wordprocessingInk" xmlns:wne="http://schemas.microsoft.com/office/word/2006/wordml" xmlns:wps="http://schemas.microsoft.com/office/word/2010/wordprocessingShape" mc:Ignorable="w14 w15 w16se w16cid w16 w16cex w16sdtdh wp14">
   <w:p>
     <w:pPr>
       <w:pStyle w:val="Header"/>
@@ -10593,7 +10725,7 @@
                   </a:ln>
                   <a:extLst>
                     <a:ext uri="{FAA26D3D-D897-4be2-8F04-BA451C77F1D7}">
-                      <ma14:placeholderFlag xmlns:ma14="http://schemas.microsoft.com/office/mac/drawingml/2011/main" xmlns:w="http://schemas.openxmlformats.org/wordprocessingml/2006/main" xmlns:w10="urn:schemas-microsoft-com:office:word" xmlns:v="urn:schemas-microsoft-com:vml" xmlns:o="urn:schemas-microsoft-com:office:office" xmlns:mv="urn:schemas-microsoft-com:mac:vml" xmlns:mo="http://schemas.microsoft.com/office/mac/office/2008/main" xmlns="" xmlns:arto="http://schemas.microsoft.com/office/word/2006/arto" xmlns:a14="http://schemas.microsoft.com/office/drawing/2010/main"/>
+                      <ma14:placeholderFlag xmlns:a14="http://schemas.microsoft.com/office/drawing/2010/main" xmlns:arto="http://schemas.microsoft.com/office/word/2006/arto" xmlns="" xmlns:mo="http://schemas.microsoft.com/office/mac/office/2008/main" xmlns:mv="urn:schemas-microsoft-com:mac:vml" xmlns:o="urn:schemas-microsoft-com:office:office" xmlns:v="urn:schemas-microsoft-com:vml" xmlns:w10="urn:schemas-microsoft-com:office:word" xmlns:w="http://schemas.openxmlformats.org/wordprocessingml/2006/main" xmlns:ma14="http://schemas.microsoft.com/office/mac/drawingml/2011/main"/>
                     </a:ext>
                   </a:extLst>
                 </pic:spPr>
@@ -10614,7 +10746,7 @@
 </file>
 
 <file path=word/header2.xml><?xml version="1.0" encoding="utf-8"?>
-<w:hdr xmlns:wpc="http://schemas.microsoft.com/office/word/2010/wordprocessingCanvas" xmlns:cx="http://schemas.microsoft.com/office/drawing/2014/chartex" xmlns:cx1="http://schemas.microsoft.com/office/drawing/2015/9/8/chartex" xmlns:cx2="http://schemas.microsoft.com/office/drawing/2015/10/21/chartex" xmlns:cx3="http://schemas.microsoft.com/office/drawing/2016/5/9/chartex" xmlns:cx4="http://schemas.microsoft.com/office/drawing/2016/5/10/chartex" xmlns:cx5="http://schemas.microsoft.com/office/drawing/2016/5/11/chartex" xmlns:cx6="http://schemas.microsoft.com/office/drawing/2016/5/12/chartex" xmlns:cx7="http://schemas.microsoft.com/office/drawing/2016/5/13/chartex" xmlns:cx8="http://schemas.microsoft.com/office/drawing/2016/5/14/chartex" xmlns:mc="http://schemas.openxmlformats.org/markup-compatibility/2006" xmlns:aink="http://schemas.microsoft.com/office/drawing/2016/ink" xmlns:am3d="http://schemas.microsoft.com/office/drawing/2017/model3d" xmlns:o="urn:schemas-microsoft-com:office:office" xmlns:oel="http://schemas.microsoft.com/office/2019/extlst" xmlns:r="http://schemas.openxmlformats.org/officeDocument/2006/relationships" xmlns:m="http://schemas.openxmlformats.org/officeDocument/2006/math" xmlns:v="urn:schemas-microsoft-com:vml" xmlns:wp14="http://schemas.microsoft.com/office/word/2010/wordprocessingDrawing" xmlns:wp="http://schemas.openxmlformats.org/drawingml/2006/wordprocessingDrawing" xmlns:w10="urn:schemas-microsoft-com:office:word" xmlns:w="http://schemas.openxmlformats.org/wordprocessingml/2006/main" xmlns:w14="http://schemas.microsoft.com/office/word/2010/wordml" xmlns:w15="http://schemas.microsoft.com/office/word/2012/wordml" xmlns:w16cex="http://schemas.microsoft.com/office/word/2018/wordml/cex" xmlns:w16cid="http://schemas.microsoft.com/office/word/2016/wordml/cid" xmlns:w16="http://schemas.microsoft.com/office/word/2018/wordml" xmlns:w16du="http://schemas.microsoft.com/office/word/2023/wordml/word16du" xmlns:w16sdtdh="http://schemas.microsoft.com/office/word/2020/wordml/sdtdatahash" xmlns:w16se="http://schemas.microsoft.com/office/word/2015/wordml/symex" xmlns:wpg="http://schemas.microsoft.com/office/word/2010/wordprocessingGroup" xmlns:wpi="http://schemas.microsoft.com/office/word/2010/wordprocessingInk" xmlns:wne="http://schemas.microsoft.com/office/word/2006/wordml" xmlns:wps="http://schemas.microsoft.com/office/word/2010/wordprocessingShape" mc:Ignorable="w14 w15 w16se w16cid w16 w16cex w16sdtdh wp14">
+<w:hdr xmlns:wpc="http://schemas.microsoft.com/office/word/2010/wordprocessingCanvas" xmlns:cx="http://schemas.microsoft.com/office/drawing/2014/chartex" xmlns:cx1="http://schemas.microsoft.com/office/drawing/2015/9/8/chartex" xmlns:cx2="http://schemas.microsoft.com/office/drawing/2015/10/21/chartex" xmlns:cx3="http://schemas.microsoft.com/office/drawing/2016/5/9/chartex" xmlns:cx4="http://schemas.microsoft.com/office/drawing/2016/5/10/chartex" xmlns:cx5="http://schemas.microsoft.com/office/drawing/2016/5/11/chartex" xmlns:cx6="http://schemas.microsoft.com/office/drawing/2016/5/12/chartex" xmlns:cx7="http://schemas.microsoft.com/office/drawing/2016/5/13/chartex" xmlns:cx8="http://schemas.microsoft.com/office/drawing/2016/5/14/chartex" xmlns:mc="http://schemas.openxmlformats.org/markup-compatibility/2006" xmlns:aink="http://schemas.microsoft.com/office/drawing/2016/ink" xmlns:am3d="http://schemas.microsoft.com/office/drawing/2017/model3d" xmlns:o="urn:schemas-microsoft-com:office:office" xmlns:oel="http://schemas.microsoft.com/office/2019/extlst" xmlns:r="http://schemas.openxmlformats.org/officeDocument/2006/relationships" xmlns:m="http://schemas.openxmlformats.org/officeDocument/2006/math" xmlns:v="urn:schemas-microsoft-com:vml" xmlns:wp14="http://schemas.microsoft.com/office/word/2010/wordprocessingDrawing" xmlns:wp="http://schemas.openxmlformats.org/drawingml/2006/wordprocessingDrawing" xmlns:w10="urn:schemas-microsoft-com:office:word" xmlns:w="http://schemas.openxmlformats.org/wordprocessingml/2006/main" xmlns:w14="http://schemas.microsoft.com/office/word/2010/wordml" xmlns:w15="http://schemas.microsoft.com/office/word/2012/wordml" xmlns:w16cex="http://schemas.microsoft.com/office/word/2018/wordml/cex" xmlns:w16cid="http://schemas.microsoft.com/office/word/2016/wordml/cid" xmlns:w16="http://schemas.microsoft.com/office/word/2018/wordml" xmlns:w16sdtdh="http://schemas.microsoft.com/office/word/2020/wordml/sdtdatahash" xmlns:w16se="http://schemas.microsoft.com/office/word/2015/wordml/symex" xmlns:wpg="http://schemas.microsoft.com/office/word/2010/wordprocessingGroup" xmlns:wpi="http://schemas.microsoft.com/office/word/2010/wordprocessingInk" xmlns:wne="http://schemas.microsoft.com/office/word/2006/wordml" xmlns:wps="http://schemas.microsoft.com/office/word/2010/wordprocessingShape" mc:Ignorable="w14 w15 w16se w16cid w16 w16cex w16sdtdh wp14">
   <w:p>
     <w:pPr>
       <w:pStyle w:val="Header"/>
@@ -10632,7 +10764,7 @@
 </file>
 
 <file path=word/numbering.xml><?xml version="1.0" encoding="utf-8"?>
-<w:numbering xmlns:wpc="http://schemas.microsoft.com/office/word/2010/wordprocessingCanvas" xmlns:cx="http://schemas.microsoft.com/office/drawing/2014/chartex" xmlns:cx1="http://schemas.microsoft.com/office/drawing/2015/9/8/chartex" xmlns:cx2="http://schemas.microsoft.com/office/drawing/2015/10/21/chartex" xmlns:cx3="http://schemas.microsoft.com/office/drawing/2016/5/9/chartex" xmlns:cx4="http://schemas.microsoft.com/office/drawing/2016/5/10/chartex" xmlns:cx5="http://schemas.microsoft.com/office/drawing/2016/5/11/chartex" xmlns:cx6="http://schemas.microsoft.com/office/drawing/2016/5/12/chartex" xmlns:cx7="http://schemas.microsoft.com/office/drawing/2016/5/13/chartex" xmlns:cx8="http://schemas.microsoft.com/office/drawing/2016/5/14/chartex" xmlns:mc="http://schemas.openxmlformats.org/markup-compatibility/2006" xmlns:aink="http://schemas.microsoft.com/office/drawing/2016/ink" xmlns:am3d="http://schemas.microsoft.com/office/drawing/2017/model3d" xmlns:o="urn:schemas-microsoft-com:office:office" xmlns:oel="http://schemas.microsoft.com/office/2019/extlst" xmlns:r="http://schemas.openxmlformats.org/officeDocument/2006/relationships" xmlns:m="http://schemas.openxmlformats.org/officeDocument/2006/math" xmlns:v="urn:schemas-microsoft-com:vml" xmlns:wp14="http://schemas.microsoft.com/office/word/2010/wordprocessingDrawing" xmlns:wp="http://schemas.openxmlformats.org/drawingml/2006/wordprocessingDrawing" xmlns:w10="urn:schemas-microsoft-com:office:word" xmlns:w="http://schemas.openxmlformats.org/wordprocessingml/2006/main" xmlns:w14="http://schemas.microsoft.com/office/word/2010/wordml" xmlns:w15="http://schemas.microsoft.com/office/word/2012/wordml" xmlns:w16cex="http://schemas.microsoft.com/office/word/2018/wordml/cex" xmlns:w16cid="http://schemas.microsoft.com/office/word/2016/wordml/cid" xmlns:w16="http://schemas.microsoft.com/office/word/2018/wordml" xmlns:w16du="http://schemas.microsoft.com/office/word/2023/wordml/word16du" xmlns:w16sdtdh="http://schemas.microsoft.com/office/word/2020/wordml/sdtdatahash" xmlns:w16se="http://schemas.microsoft.com/office/word/2015/wordml/symex" xmlns:wpg="http://schemas.microsoft.com/office/word/2010/wordprocessingGroup" xmlns:wpi="http://schemas.microsoft.com/office/word/2010/wordprocessingInk" xmlns:wne="http://schemas.microsoft.com/office/word/2006/wordml" xmlns:wps="http://schemas.microsoft.com/office/word/2010/wordprocessingShape" mc:Ignorable="w14 w15 w16se w16cid w16 w16cex w16sdtdh wp14">
+<w:numbering xmlns:wpc="http://schemas.microsoft.com/office/word/2010/wordprocessingCanvas" xmlns:cx="http://schemas.microsoft.com/office/drawing/2014/chartex" xmlns:cx1="http://schemas.microsoft.com/office/drawing/2015/9/8/chartex" xmlns:cx2="http://schemas.microsoft.com/office/drawing/2015/10/21/chartex" xmlns:cx3="http://schemas.microsoft.com/office/drawing/2016/5/9/chartex" xmlns:cx4="http://schemas.microsoft.com/office/drawing/2016/5/10/chartex" xmlns:cx5="http://schemas.microsoft.com/office/drawing/2016/5/11/chartex" xmlns:cx6="http://schemas.microsoft.com/office/drawing/2016/5/12/chartex" xmlns:cx7="http://schemas.microsoft.com/office/drawing/2016/5/13/chartex" xmlns:cx8="http://schemas.microsoft.com/office/drawing/2016/5/14/chartex" xmlns:mc="http://schemas.openxmlformats.org/markup-compatibility/2006" xmlns:aink="http://schemas.microsoft.com/office/drawing/2016/ink" xmlns:am3d="http://schemas.microsoft.com/office/drawing/2017/model3d" xmlns:o="urn:schemas-microsoft-com:office:office" xmlns:oel="http://schemas.microsoft.com/office/2019/extlst" xmlns:r="http://schemas.openxmlformats.org/officeDocument/2006/relationships" xmlns:m="http://schemas.openxmlformats.org/officeDocument/2006/math" xmlns:v="urn:schemas-microsoft-com:vml" xmlns:wp14="http://schemas.microsoft.com/office/word/2010/wordprocessingDrawing" xmlns:wp="http://schemas.openxmlformats.org/drawingml/2006/wordprocessingDrawing" xmlns:w10="urn:schemas-microsoft-com:office:word" xmlns:w="http://schemas.openxmlformats.org/wordprocessingml/2006/main" xmlns:w14="http://schemas.microsoft.com/office/word/2010/wordml" xmlns:w15="http://schemas.microsoft.com/office/word/2012/wordml" xmlns:w16cex="http://schemas.microsoft.com/office/word/2018/wordml/cex" xmlns:w16cid="http://schemas.microsoft.com/office/word/2016/wordml/cid" xmlns:w16="http://schemas.microsoft.com/office/word/2018/wordml" xmlns:w16sdtdh="http://schemas.microsoft.com/office/word/2020/wordml/sdtdatahash" xmlns:w16se="http://schemas.microsoft.com/office/word/2015/wordml/symex" xmlns:wpg="http://schemas.microsoft.com/office/word/2010/wordprocessingGroup" xmlns:wpi="http://schemas.microsoft.com/office/word/2010/wordprocessingInk" xmlns:wne="http://schemas.microsoft.com/office/word/2006/wordml" xmlns:wps="http://schemas.microsoft.com/office/word/2010/wordprocessingShape" mc:Ignorable="w14 w15 w16se w16cid w16 w16cex w16sdtdh wp14">
   <w:abstractNum w:abstractNumId="0" w15:restartNumberingAfterBreak="0">
     <w:nsid w:val="FFFFFF89"/>
     <w:multiLevelType w:val="singleLevel"/>
@@ -16116,6 +16248,25 @@
 </file>
 
 <file path=customXml/item1.xml><?xml version="1.0" encoding="utf-8"?>
+<b:Sources xmlns:b="http://schemas.openxmlformats.org/officeDocument/2006/bibliography" xmlns="http://schemas.openxmlformats.org/officeDocument/2006/bibliography" SelectedStyle="\APASixthEditionOfficeOnline.xsl" StyleName="APA" Version="6"/>
+</file>
+
+<file path=customXml/item2.xml><?xml version="1.0" encoding="utf-8"?>
+<p:properties xmlns:p="http://schemas.microsoft.com/office/2006/metadata/properties" xmlns:xsi="http://www.w3.org/2001/XMLSchema-instance" xmlns:pc="http://schemas.microsoft.com/office/infopath/2007/PartnerControls">
+  <documentManagement/>
+</p:properties>
+</file>
+
+<file path=customXml/item3.xml><?xml version="1.0" encoding="utf-8"?>
+<?mso-contentType ?>
+<FormTemplates xmlns="http://schemas.microsoft.com/sharepoint/v3/contenttype/forms">
+  <Display>DocumentLibraryForm</Display>
+  <Edit>DocumentLibraryForm</Edit>
+  <New>DocumentLibraryForm</New>
+</FormTemplates>
+</file>
+
+<file path=customXml/item4.xml><?xml version="1.0" encoding="utf-8"?>
 <ct:contentTypeSchema xmlns:ct="http://schemas.microsoft.com/office/2006/metadata/contentType" xmlns:ma="http://schemas.microsoft.com/office/2006/metadata/properties/metaAttributes" ct:_="" ma:_="" ma:contentTypeName="Document" ma:contentTypeID="0x0101001474C48ACCEBF74AB6B5D245D4F75B4D" ma:contentTypeVersion="12" ma:contentTypeDescription="Create a new document." ma:contentTypeScope="" ma:versionID="ed33310014b9ed52e760a02db898315e">
   <xsd:schema xmlns:xsd="http://www.w3.org/2001/XMLSchema" xmlns:xs="http://www.w3.org/2001/XMLSchema" xmlns:p="http://schemas.microsoft.com/office/2006/metadata/properties" xmlns:ns2="3b231bd9-362e-4b4a-b934-a8e14959ce6d" xmlns:ns3="969634b1-bb27-4400-acd6-86276217b3b6" targetNamespace="http://schemas.microsoft.com/office/2006/metadata/properties" ma:root="true" ma:fieldsID="ec6aa9dfe3a44c12ea66b241de8500b0" ns2:_="" ns3:_="">
     <xsd:import namespace="3b231bd9-362e-4b4a-b934-a8e14959ce6d"/>
@@ -16332,26 +16483,32 @@
 </ct:contentTypeSchema>
 </file>
 
-<file path=customXml/item2.xml><?xml version="1.0" encoding="utf-8"?>
-<?mso-contentType ?>
-<FormTemplates xmlns="http://schemas.microsoft.com/sharepoint/v3/contenttype/forms">
-  <Display>DocumentLibraryForm</Display>
-  <Edit>DocumentLibraryForm</Edit>
-  <New>DocumentLibraryForm</New>
-</FormTemplates>
+<file path=customXml/itemProps1.xml><?xml version="1.0" encoding="utf-8"?>
+<ds:datastoreItem xmlns:ds="http://schemas.openxmlformats.org/officeDocument/2006/customXml" ds:itemID="{66611CF9-9C88-410D-9E2F-AB734F7B1560}">
+  <ds:schemaRefs>
+    <ds:schemaRef ds:uri="http://schemas.openxmlformats.org/officeDocument/2006/bibliography"/>
+  </ds:schemaRefs>
+</ds:datastoreItem>
 </file>
 
-<file path=customXml/item3.xml><?xml version="1.0" encoding="utf-8"?>
-<p:properties xmlns:p="http://schemas.microsoft.com/office/2006/metadata/properties" xmlns:xsi="http://www.w3.org/2001/XMLSchema-instance" xmlns:pc="http://schemas.microsoft.com/office/infopath/2007/PartnerControls">
-  <documentManagement/>
-</p:properties>
+<file path=customXml/itemProps2.xml><?xml version="1.0" encoding="utf-8"?>
+<ds:datastoreItem xmlns:ds="http://schemas.openxmlformats.org/officeDocument/2006/customXml" ds:itemID="{87A18308-A969-4D6E-BB09-05765A639619}">
+  <ds:schemaRefs>
+    <ds:schemaRef ds:uri="http://schemas.microsoft.com/office/2006/metadata/properties"/>
+    <ds:schemaRef ds:uri="http://schemas.microsoft.com/office/infopath/2007/PartnerControls"/>
+  </ds:schemaRefs>
+</ds:datastoreItem>
 </file>
 
-<file path=customXml/item4.xml><?xml version="1.0" encoding="utf-8"?>
-<b:Sources xmlns:b="http://schemas.openxmlformats.org/officeDocument/2006/bibliography" xmlns="http://schemas.openxmlformats.org/officeDocument/2006/bibliography" SelectedStyle="\APASixthEditionOfficeOnline.xsl" StyleName="APA" Version="6"/>
+<file path=customXml/itemProps3.xml><?xml version="1.0" encoding="utf-8"?>
+<ds:datastoreItem xmlns:ds="http://schemas.openxmlformats.org/officeDocument/2006/customXml" ds:itemID="{2080074E-29EC-4151-9623-994429932D6D}">
+  <ds:schemaRefs>
+    <ds:schemaRef ds:uri="http://schemas.microsoft.com/sharepoint/v3/contenttype/forms"/>
+  </ds:schemaRefs>
+</ds:datastoreItem>
 </file>
 
-<file path=customXml/itemProps1.xml><?xml version="1.0" encoding="utf-8"?>
+<file path=customXml/itemProps4.xml><?xml version="1.0" encoding="utf-8"?>
 <ds:datastoreItem xmlns:ds="http://schemas.openxmlformats.org/officeDocument/2006/customXml" ds:itemID="{260E9FF8-CC55-4F2D-90CA-0FF649318086}">
   <ds:schemaRefs>
     <ds:schemaRef ds:uri="http://schemas.microsoft.com/office/2006/metadata/contentType"/>
@@ -16368,29 +16525,4 @@
     <ds:schemaRef ds:uri="http://schemas.microsoft.com/internal/obd"/>
   </ds:schemaRefs>
 </ds:datastoreItem>
-</file>
-
-<file path=customXml/itemProps2.xml><?xml version="1.0" encoding="utf-8"?>
-<ds:datastoreItem xmlns:ds="http://schemas.openxmlformats.org/officeDocument/2006/customXml" ds:itemID="{2080074E-29EC-4151-9623-994429932D6D}">
-  <ds:schemaRefs>
-    <ds:schemaRef ds:uri="http://schemas.microsoft.com/sharepoint/v3/contenttype/forms"/>
-  </ds:schemaRefs>
-</ds:datastoreItem>
-</file>
-
-<file path=customXml/itemProps3.xml><?xml version="1.0" encoding="utf-8"?>
-<ds:datastoreItem xmlns:ds="http://schemas.openxmlformats.org/officeDocument/2006/customXml" ds:itemID="{87A18308-A969-4D6E-BB09-05765A639619}">
-  <ds:schemaRefs>
-    <ds:schemaRef ds:uri="http://schemas.microsoft.com/office/2006/metadata/properties"/>
-    <ds:schemaRef ds:uri="http://schemas.microsoft.com/office/infopath/2007/PartnerControls"/>
-  </ds:schemaRefs>
-</ds:datastoreItem>
-</file>
-
-<file path=customXml/itemProps4.xml><?xml version="1.0" encoding="utf-8"?>
-<ds:datastoreItem xmlns:ds="http://schemas.openxmlformats.org/officeDocument/2006/customXml" ds:itemID="{66611CF9-9C88-410D-9E2F-AB734F7B1560}">
-  <ds:schemaRefs>
-    <ds:schemaRef ds:uri="http://schemas.openxmlformats.org/officeDocument/2006/bibliography"/>
-  </ds:schemaRefs>
-</ds:datastoreItem>
 </file>
</xml_diff>